<commit_message>
Read data as Matlab (time)tables
</commit_message>
<xml_diff>
--- a/Data/MetadataGuide.docx
+++ b/Data/MetadataGuide.docx
@@ -444,15 +444,7 @@
         <w:rPr>
           <w:rFonts w:ascii="Arial" w:hAnsi="Arial" w:cs="Arial"/>
         </w:rPr>
-        <w:t xml:space="preserve">The data file named </w:t>
-      </w:r>
-      <w:bookmarkStart w:id="0" w:name="_GoBack"/>
-      <w:bookmarkEnd w:id="0"/>
-      <w:r>
-        <w:rPr>
-          <w:rFonts w:ascii="Arial" w:hAnsi="Arial" w:cs="Arial"/>
-        </w:rPr>
-        <w:t>‘</w:t>
+        <w:t>The data file named ‘</w:t>
       </w:r>
       <w:r>
         <w:rPr>
@@ -6194,8 +6186,10 @@
           <w:rFonts w:ascii="Arial" w:hAnsi="Arial" w:cs="Arial"/>
           <w:b/>
         </w:rPr>
-        <w:t>b</w:t>
-      </w:r>
+        <w:t>x</w:t>
+      </w:r>
+      <w:bookmarkStart w:id="0" w:name="_GoBack"/>
+      <w:bookmarkEnd w:id="0"/>
       <w:r>
         <w:rPr>
           <w:rFonts w:ascii="Arial" w:hAnsi="Arial" w:cs="Arial"/>
@@ -6510,146 +6504,6 @@
           <w:rFonts w:ascii="Arial" w:hAnsi="Arial" w:cs="Arial"/>
         </w:rPr>
         <w:t>Save the file.</w:t>
-      </w:r>
-      <w:r>
-        <w:rPr>
-          <w:rFonts w:ascii="Arial" w:hAnsi="Arial" w:cs="Arial"/>
-        </w:rPr>
-        <w:t xml:space="preserve"> The file has </w:t>
-      </w:r>
-      <w:r>
-        <w:rPr>
-          <w:rFonts w:ascii="Arial" w:hAnsi="Arial" w:cs="Arial"/>
-        </w:rPr>
-        <w:t>an</w:t>
-      </w:r>
-      <w:r>
-        <w:rPr>
-          <w:rFonts w:ascii="Arial" w:hAnsi="Arial" w:cs="Arial"/>
-        </w:rPr>
-        <w:t xml:space="preserve"> .</w:t>
-      </w:r>
-      <w:proofErr w:type="spellStart"/>
-      <w:r>
-        <w:rPr>
-          <w:rFonts w:ascii="Arial" w:hAnsi="Arial" w:cs="Arial"/>
-        </w:rPr>
-        <w:t>xlsb</w:t>
-      </w:r>
-      <w:proofErr w:type="spellEnd"/>
-      <w:r>
-        <w:rPr>
-          <w:rFonts w:ascii="Arial" w:hAnsi="Arial" w:cs="Arial"/>
-        </w:rPr>
-        <w:t xml:space="preserve"> </w:t>
-      </w:r>
-      <w:proofErr w:type="spellStart"/>
-      <w:r>
-        <w:rPr>
-          <w:rFonts w:ascii="Arial" w:hAnsi="Arial" w:cs="Arial"/>
-        </w:rPr>
-        <w:t>(</w:t>
-      </w:r>
-      <w:r>
-        <w:rPr>
-          <w:rFonts w:ascii="Arial" w:hAnsi="Arial" w:cs="Arial"/>
-        </w:rPr>
-        <w:t>Excel Bin</w:t>
-      </w:r>
-      <w:proofErr w:type="spellEnd"/>
-      <w:r>
-        <w:rPr>
-          <w:rFonts w:ascii="Arial" w:hAnsi="Arial" w:cs="Arial"/>
-        </w:rPr>
-        <w:t>ary Workbook</w:t>
-      </w:r>
-      <w:r>
-        <w:rPr>
-          <w:rFonts w:ascii="Arial" w:hAnsi="Arial" w:cs="Arial"/>
-        </w:rPr>
-        <w:t>) extension</w:t>
-      </w:r>
-      <w:r>
-        <w:rPr>
-          <w:rFonts w:ascii="Arial" w:hAnsi="Arial" w:cs="Arial"/>
-        </w:rPr>
-        <w:t xml:space="preserve"> </w:t>
-      </w:r>
-      <w:r>
-        <w:rPr>
-          <w:rFonts w:ascii="Arial" w:hAnsi="Arial" w:cs="Arial"/>
-        </w:rPr>
-        <w:t>because they have</w:t>
-      </w:r>
-      <w:r>
-        <w:rPr>
-          <w:rFonts w:ascii="Arial" w:hAnsi="Arial" w:cs="Arial"/>
-        </w:rPr>
-        <w:t xml:space="preserve"> better import and export performance</w:t>
-      </w:r>
-      <w:r>
-        <w:rPr>
-          <w:rFonts w:ascii="Arial" w:hAnsi="Arial" w:cs="Arial"/>
-        </w:rPr>
-        <w:t xml:space="preserve"> (e.g. with the </w:t>
-      </w:r>
-      <w:proofErr w:type="spellStart"/>
-      <w:r>
-        <w:rPr>
-          <w:rFonts w:ascii="Arial" w:hAnsi="Arial" w:cs="Arial"/>
-        </w:rPr>
-        <w:t>readtable</w:t>
-      </w:r>
-      <w:proofErr w:type="spellEnd"/>
-      <w:r>
-        <w:rPr>
-          <w:rFonts w:ascii="Arial" w:hAnsi="Arial" w:cs="Arial"/>
-        </w:rPr>
-        <w:t xml:space="preserve"> function of </w:t>
-      </w:r>
-      <w:proofErr w:type="spellStart"/>
-      <w:r>
-        <w:rPr>
-          <w:rFonts w:ascii="Arial" w:hAnsi="Arial" w:cs="Arial"/>
-        </w:rPr>
-        <w:t>Matlab</w:t>
-      </w:r>
-      <w:proofErr w:type="spellEnd"/>
-      <w:r>
-        <w:rPr>
-          <w:rFonts w:ascii="Arial" w:hAnsi="Arial" w:cs="Arial"/>
-        </w:rPr>
-        <w:t>)</w:t>
-      </w:r>
-      <w:r>
-        <w:rPr>
-          <w:rFonts w:ascii="Arial" w:hAnsi="Arial" w:cs="Arial"/>
-        </w:rPr>
-        <w:t>,</w:t>
-      </w:r>
-      <w:r>
-        <w:rPr>
-          <w:rFonts w:ascii="Arial" w:hAnsi="Arial" w:cs="Arial"/>
-        </w:rPr>
-        <w:t xml:space="preserve"> which is convenient for</w:t>
-      </w:r>
-      <w:r>
-        <w:rPr>
-          <w:rFonts w:ascii="Arial" w:hAnsi="Arial" w:cs="Arial"/>
-        </w:rPr>
-        <w:t xml:space="preserve"> very large </w:t>
-      </w:r>
-      <w:r>
-        <w:rPr>
-          <w:rFonts w:ascii="Arial" w:hAnsi="Arial" w:cs="Arial"/>
-        </w:rPr>
-        <w:t>datasets</w:t>
-      </w:r>
-      <w:r>
-        <w:rPr>
-          <w:rFonts w:ascii="Arial" w:hAnsi="Arial" w:cs="Arial"/>
-        </w:rPr>
-        <w:t>.</w:t>
       </w:r>
     </w:p>
     <w:p>
@@ -7515,6 +7369,7 @@
         <w:rPr>
           <w:rFonts w:ascii="Arial" w:hAnsi="Arial" w:cs="Arial"/>
         </w:rPr>
+        <w:lastRenderedPageBreak/>
         <w:t xml:space="preserve">Once the data is downloaded, </w:t>
       </w:r>
       <w:r>
@@ -7786,13 +7641,7 @@
         <w:rPr>
           <w:rFonts w:ascii="Arial" w:hAnsi="Arial" w:cs="Arial"/>
         </w:rPr>
-        <w:t>and paste it transposed in cell B1 of</w:t>
-      </w:r>
-      <w:r>
-        <w:rPr>
-          <w:rFonts w:ascii="Arial" w:hAnsi="Arial" w:cs="Arial"/>
-        </w:rPr>
-        <w:t xml:space="preserve"> the </w:t>
+        <w:t xml:space="preserve">and paste it transposed in cell B1 of the </w:t>
       </w:r>
       <w:r>
         <w:rPr>
@@ -8090,25 +7939,7 @@
         <w:rPr>
           <w:rFonts w:ascii="Arial" w:hAnsi="Arial" w:cs="Arial"/>
         </w:rPr>
-        <w:t>as the one seen in sheet</w:t>
-      </w:r>
-      <w:r>
-        <w:rPr>
-          <w:rFonts w:ascii="Arial" w:hAnsi="Arial" w:cs="Arial"/>
-        </w:rPr>
-        <w:t xml:space="preserve"> ‘FX’</w:t>
-      </w:r>
-      <w:r>
-        <w:rPr>
-          <w:rFonts w:ascii="Arial" w:hAnsi="Arial" w:cs="Arial"/>
-        </w:rPr>
-        <w:t xml:space="preserve"> </w:t>
-      </w:r>
-      <w:r>
-        <w:rPr>
-          <w:rFonts w:ascii="Arial" w:hAnsi="Arial" w:cs="Arial"/>
-        </w:rPr>
-        <w:t>of the file</w:t>
+        <w:t>as the one seen in sheet ‘FX’ of the file</w:t>
       </w:r>
       <w:r>
         <w:rPr>
@@ -8702,7 +8533,6 @@
         <w:rPr>
           <w:rFonts w:ascii="Arial" w:hAnsi="Arial" w:cs="Arial"/>
         </w:rPr>
-        <w:lastRenderedPageBreak/>
         <w:t xml:space="preserve">The data was downloaded on </w:t>
       </w:r>
       <w:r>
@@ -9576,6 +9406,7 @@
         <w:rPr>
           <w:rFonts w:ascii="Arial" w:hAnsi="Arial" w:cs="Arial"/>
         </w:rPr>
+        <w:lastRenderedPageBreak/>
         <w:t>G, R S</w:t>
       </w:r>
     </w:p>
@@ -10295,7 +10126,7 @@
             <w:rPr>
               <w:noProof/>
             </w:rPr>
-            <w:t>March 3, 2019</w:t>
+            <w:t>March 11, 2019</w:t>
           </w:r>
           <w:r>
             <w:fldChar w:fldCharType="end"/>
@@ -11693,7 +11524,7 @@
 </file>
 
 <file path=customXml/itemProps1.xml><?xml version="1.0" encoding="utf-8"?>
-<ds:datastoreItem xmlns:ds="http://schemas.openxmlformats.org/officeDocument/2006/customXml" ds:itemID="{FF982E8F-B79D-0C40-8974-29C6243B1779}">
+<ds:datastoreItem xmlns:ds="http://schemas.openxmlformats.org/officeDocument/2006/customXml" ds:itemID="{6CD78E59-2EDB-FD42-BDCB-0A3F3BDDA665}">
   <ds:schemaRefs>
     <ds:schemaRef ds:uri="http://schemas.openxmlformats.org/officeDocument/2006/bibliography"/>
   </ds:schemaRefs>

</xml_diff>

<commit_message>
Compare rho of DIS vs mine
</commit_message>
<xml_diff>
--- a/Data/MetadataGuide.docx
+++ b/Data/MetadataGuide.docx
@@ -1253,7 +1253,21 @@
           <w:rFonts w:ascii="Arial" w:hAnsi="Arial" w:cs="Arial"/>
           <w:b/>
         </w:rPr>
-        <w:t>CIP_data.dta</w:t>
+        <w:t>CIP_</w:t>
+      </w:r>
+      <w:r>
+        <w:rPr>
+          <w:rFonts w:ascii="Arial" w:hAnsi="Arial" w:cs="Arial"/>
+          <w:b/>
+        </w:rPr>
+        <w:t>D</w:t>
+      </w:r>
+      <w:r>
+        <w:rPr>
+          <w:rFonts w:ascii="Arial" w:hAnsi="Arial" w:cs="Arial"/>
+          <w:b/>
+        </w:rPr>
+        <w:t>ata.dta</w:t>
       </w:r>
       <w:proofErr w:type="spellEnd"/>
       <w:r>
@@ -1275,13 +1289,27 @@
           <w:rFonts w:ascii="Arial" w:hAnsi="Arial" w:cs="Arial"/>
           <w:b/>
         </w:rPr>
-        <w:t>CIP_data.xlsx’, ‘</w:t>
+        <w:t>CIP_</w:t>
       </w:r>
       <w:r>
         <w:rPr>
           <w:rFonts w:ascii="Arial" w:hAnsi="Arial" w:cs="Arial"/>
           <w:b/>
         </w:rPr>
+        <w:t>D</w:t>
+      </w:r>
+      <w:r>
+        <w:rPr>
+          <w:rFonts w:ascii="Arial" w:hAnsi="Arial" w:cs="Arial"/>
+          <w:b/>
+        </w:rPr>
+        <w:t>ata.xlsx’, ‘</w:t>
+      </w:r>
+      <w:r>
+        <w:rPr>
+          <w:rFonts w:ascii="Arial" w:hAnsi="Arial" w:cs="Arial"/>
+          <w:b/>
+        </w:rPr>
         <w:t>original_</w:t>
       </w:r>
       <w:r>
@@ -1289,7 +1317,7 @@
           <w:rFonts w:ascii="Arial" w:hAnsi="Arial" w:cs="Arial"/>
           <w:b/>
         </w:rPr>
-        <w:t>CIP_Data_Tickers.xlsx’</w:t>
+        <w:t>CIP_Tickers.xlsx’</w:t>
       </w:r>
     </w:p>
     <w:p>
@@ -1556,7 +1584,7 @@
           <w:rFonts w:ascii="Arial" w:hAnsi="Arial" w:cs="Arial"/>
           <w:i/>
         </w:rPr>
-        <w:t>CIP_Data_Tickers.xlsx’</w:t>
+        <w:t>CIP_Tickers.xlsx’</w:t>
       </w:r>
     </w:p>
     <w:p>
@@ -1609,7 +1637,35 @@
               <w:rPr>
                 <w:rFonts w:ascii="Arial" w:hAnsi="Arial" w:cs="Arial"/>
               </w:rPr>
-              <w:t>Bloomberg tickers</w:t>
+              <w:t xml:space="preserve">Bloomberg </w:t>
+            </w:r>
+            <w:r>
+              <w:rPr>
+                <w:rFonts w:ascii="Arial" w:hAnsi="Arial" w:cs="Arial"/>
+              </w:rPr>
+              <w:t xml:space="preserve">and </w:t>
+            </w:r>
+            <w:proofErr w:type="spellStart"/>
+            <w:r>
+              <w:rPr>
+                <w:rFonts w:ascii="Arial" w:hAnsi="Arial" w:cs="Arial"/>
+              </w:rPr>
+              <w:t>Datastream</w:t>
+            </w:r>
+            <w:proofErr w:type="spellEnd"/>
+            <w:r>
+              <w:rPr>
+                <w:rFonts w:ascii="Arial" w:hAnsi="Arial" w:cs="Arial"/>
+              </w:rPr>
+              <w:t xml:space="preserve"> </w:t>
+            </w:r>
+            <w:bookmarkStart w:id="0" w:name="_GoBack"/>
+            <w:bookmarkEnd w:id="0"/>
+            <w:r>
+              <w:rPr>
+                <w:rFonts w:ascii="Arial" w:hAnsi="Arial" w:cs="Arial"/>
+              </w:rPr>
+              <w:t>tickers</w:t>
             </w:r>
           </w:p>
         </w:tc>
@@ -1870,7 +1926,21 @@
           <w:rFonts w:ascii="Arial" w:hAnsi="Arial" w:cs="Arial"/>
           <w:i/>
         </w:rPr>
-        <w:t>CIP_data.dta</w:t>
+        <w:t>CIP_</w:t>
+      </w:r>
+      <w:r>
+        <w:rPr>
+          <w:rFonts w:ascii="Arial" w:hAnsi="Arial" w:cs="Arial"/>
+          <w:i/>
+        </w:rPr>
+        <w:t>D</w:t>
+      </w:r>
+      <w:r>
+        <w:rPr>
+          <w:rFonts w:ascii="Arial" w:hAnsi="Arial" w:cs="Arial"/>
+          <w:i/>
+        </w:rPr>
+        <w:t>ata.dta</w:t>
       </w:r>
       <w:proofErr w:type="spellEnd"/>
       <w:r>
@@ -1878,7 +1948,21 @@
           <w:rFonts w:ascii="Arial" w:hAnsi="Arial" w:cs="Arial"/>
           <w:i/>
         </w:rPr>
-        <w:t>’, ‘CIP_data.xlsx’</w:t>
+        <w:t>’, ‘CIP_</w:t>
+      </w:r>
+      <w:r>
+        <w:rPr>
+          <w:rFonts w:ascii="Arial" w:hAnsi="Arial" w:cs="Arial"/>
+          <w:i/>
+        </w:rPr>
+        <w:t>D</w:t>
+      </w:r>
+      <w:r>
+        <w:rPr>
+          <w:rFonts w:ascii="Arial" w:hAnsi="Arial" w:cs="Arial"/>
+          <w:i/>
+        </w:rPr>
+        <w:t>ata.xlsx’</w:t>
       </w:r>
     </w:p>
     <w:p>
@@ -6188,8 +6272,6 @@
         </w:rPr>
         <w:t>x</w:t>
       </w:r>
-      <w:bookmarkStart w:id="0" w:name="_GoBack"/>
-      <w:bookmarkEnd w:id="0"/>
       <w:r>
         <w:rPr>
           <w:rFonts w:ascii="Arial" w:hAnsi="Arial" w:cs="Arial"/>
@@ -10002,15 +10084,7 @@
         <w:t>‘EM_Currencies_DS.xlsx’</w:t>
       </w:r>
       <w:r>
-        <w:t xml:space="preserve"> for an example of the output from </w:t>
-      </w:r>
-      <w:proofErr w:type="spellStart"/>
-      <w:r>
-        <w:t>Datastream</w:t>
-      </w:r>
-      <w:proofErr w:type="spellEnd"/>
-      <w:r>
-        <w:t>.</w:t>
+        <w:t xml:space="preserve"> for an example of the output from Datastream.</w:t>
       </w:r>
     </w:p>
   </w:footnote>
@@ -10126,7 +10200,7 @@
             <w:rPr>
               <w:noProof/>
             </w:rPr>
-            <w:t>March 11, 2019</w:t>
+            <w:t>March 23, 2019</w:t>
           </w:r>
           <w:r>
             <w:fldChar w:fldCharType="end"/>
@@ -10645,7 +10719,7 @@
     </w:rPrDefault>
     <w:pPrDefault/>
   </w:docDefaults>
-  <w:latentStyles w:defLockedState="0" w:defUIPriority="99" w:defSemiHidden="0" w:defUnhideWhenUsed="0" w:defQFormat="0" w:count="375">
+  <w:latentStyles w:defLockedState="0" w:defUIPriority="99" w:defSemiHidden="0" w:defUnhideWhenUsed="0" w:defQFormat="0" w:count="376">
     <w:lsdException w:name="Normal" w:uiPriority="0" w:qFormat="1"/>
     <w:lsdException w:name="heading 1" w:uiPriority="9" w:qFormat="1"/>
     <w:lsdException w:name="heading 2" w:semiHidden="1" w:uiPriority="9" w:unhideWhenUsed="1" w:qFormat="1"/>
@@ -10751,7 +10825,6 @@
     <w:lsdException w:name="HTML Sample" w:semiHidden="1" w:unhideWhenUsed="1"/>
     <w:lsdException w:name="HTML Typewriter" w:semiHidden="1" w:unhideWhenUsed="1"/>
     <w:lsdException w:name="HTML Variable" w:semiHidden="1" w:unhideWhenUsed="1"/>
-    <w:lsdException w:name="Normal Table" w:semiHidden="1" w:unhideWhenUsed="1"/>
     <w:lsdException w:name="annotation subject" w:semiHidden="1" w:unhideWhenUsed="1"/>
     <w:lsdException w:name="No List" w:semiHidden="1" w:unhideWhenUsed="1"/>
     <w:lsdException w:name="Outline List 1" w:semiHidden="1" w:unhideWhenUsed="1"/>
@@ -10798,10 +10871,8 @@
     <w:lsdException w:name="Table Subtle 2" w:semiHidden="1" w:unhideWhenUsed="1"/>
     <w:lsdException w:name="Table Web 1" w:semiHidden="1" w:unhideWhenUsed="1"/>
     <w:lsdException w:name="Table Web 2" w:semiHidden="1" w:unhideWhenUsed="1"/>
-    <w:lsdException w:name="Table Web 3" w:semiHidden="1" w:unhideWhenUsed="1"/>
     <w:lsdException w:name="Balloon Text" w:semiHidden="1" w:unhideWhenUsed="1"/>
     <w:lsdException w:name="Table Grid" w:uiPriority="39"/>
-    <w:lsdException w:name="Table Theme" w:semiHidden="1" w:unhideWhenUsed="1"/>
     <w:lsdException w:name="Placeholder Text" w:semiHidden="1"/>
     <w:lsdException w:name="No Spacing" w:uiPriority="1" w:qFormat="1"/>
     <w:lsdException w:name="Light Shading" w:uiPriority="60"/>
@@ -11021,6 +11092,7 @@
     <w:lsdException w:name="Smart Hyperlink" w:semiHidden="1" w:unhideWhenUsed="1"/>
     <w:lsdException w:name="Hashtag" w:semiHidden="1" w:unhideWhenUsed="1"/>
     <w:lsdException w:name="Unresolved Mention" w:semiHidden="1" w:unhideWhenUsed="1"/>
+    <w:lsdException w:name="Smart Link" w:semiHidden="1" w:unhideWhenUsed="1"/>
   </w:latentStyles>
   <w:style w:type="paragraph" w:default="1" w:styleId="Normal">
     <w:name w:val="Normal"/>
@@ -11524,7 +11596,7 @@
 </file>
 
 <file path=customXml/itemProps1.xml><?xml version="1.0" encoding="utf-8"?>
-<ds:datastoreItem xmlns:ds="http://schemas.openxmlformats.org/officeDocument/2006/customXml" ds:itemID="{6CD78E59-2EDB-FD42-BDCB-0A3F3BDDA665}">
+<ds:datastoreItem xmlns:ds="http://schemas.openxmlformats.org/officeDocument/2006/customXml" ds:itemID="{19EDC370-08B2-BE49-A94F-4C1B444A85A1}">
   <ds:schemaRefs>
     <ds:schemaRef ds:uri="http://schemas.openxmlformats.org/officeDocument/2006/bibliography"/>
   </ds:schemaRefs>

</xml_diff>